<commit_message>
Campaign Price, Order, Head Of Sales Stock Management
</commit_message>
<xml_diff>
--- a/use cases/Stock Management Use Case/HeadOfSales Stock Management UseCase.docx
+++ b/use cases/Stock Management Use Case/HeadOfSales Stock Management UseCase.docx
@@ -254,15 +254,37 @@
                 <w:lang w:val="en-ZA"/>
               </w:rPr>
             </w:pPr>
-            <w:r>
-              <w:rPr>
-                <w:rFonts w:ascii="Times New Roman" w:hAnsi="Times New Roman" w:cs="Times New Roman"/>
-                <w:sz w:val="24"/>
-                <w:szCs w:val="24"/>
-                <w:lang w:val="en-ZA"/>
-              </w:rPr>
-              <w:t>İdil Küçükkaya</w:t>
-            </w:r>
+            <w:proofErr w:type="spellStart"/>
+            <w:r>
+              <w:rPr>
+                <w:rFonts w:ascii="Times New Roman" w:hAnsi="Times New Roman" w:cs="Times New Roman"/>
+                <w:sz w:val="24"/>
+                <w:szCs w:val="24"/>
+                <w:lang w:val="en-ZA"/>
+              </w:rPr>
+              <w:t>İdil</w:t>
+            </w:r>
+            <w:proofErr w:type="spellEnd"/>
+            <w:r>
+              <w:rPr>
+                <w:rFonts w:ascii="Times New Roman" w:hAnsi="Times New Roman" w:cs="Times New Roman"/>
+                <w:sz w:val="24"/>
+                <w:szCs w:val="24"/>
+                <w:lang w:val="en-ZA"/>
+              </w:rPr>
+              <w:t xml:space="preserve"> </w:t>
+            </w:r>
+            <w:proofErr w:type="spellStart"/>
+            <w:r>
+              <w:rPr>
+                <w:rFonts w:ascii="Times New Roman" w:hAnsi="Times New Roman" w:cs="Times New Roman"/>
+                <w:sz w:val="24"/>
+                <w:szCs w:val="24"/>
+                <w:lang w:val="en-ZA"/>
+              </w:rPr>
+              <w:t>Küçükkaya</w:t>
+            </w:r>
+            <w:proofErr w:type="spellEnd"/>
           </w:p>
         </w:tc>
         <w:tc>
@@ -296,7 +318,29 @@
                 <w:szCs w:val="24"/>
                 <w:lang w:val="en-ZA"/>
               </w:rPr>
-              <w:t>Son Güncelleyen:</w:t>
+              <w:t xml:space="preserve">Son </w:t>
+            </w:r>
+            <w:proofErr w:type="spellStart"/>
+            <w:r>
+              <w:rPr>
+                <w:rFonts w:ascii="Times New Roman" w:hAnsi="Times New Roman" w:cs="Times New Roman"/>
+                <w:b/>
+                <w:sz w:val="24"/>
+                <w:szCs w:val="24"/>
+                <w:lang w:val="en-ZA"/>
+              </w:rPr>
+              <w:t>Güncelleyen</w:t>
+            </w:r>
+            <w:proofErr w:type="spellEnd"/>
+            <w:r>
+              <w:rPr>
+                <w:rFonts w:ascii="Times New Roman" w:hAnsi="Times New Roman" w:cs="Times New Roman"/>
+                <w:b/>
+                <w:sz w:val="24"/>
+                <w:szCs w:val="24"/>
+                <w:lang w:val="en-ZA"/>
+              </w:rPr>
+              <w:t>:</w:t>
             </w:r>
           </w:p>
         </w:tc>
@@ -348,6 +392,7 @@
                 <w:lang w:val="en-ZA"/>
               </w:rPr>
             </w:pPr>
+            <w:proofErr w:type="spellStart"/>
             <w:r>
               <w:rPr>
                 <w:rFonts w:ascii="Times New Roman" w:hAnsi="Times New Roman" w:cs="Times New Roman"/>
@@ -356,7 +401,40 @@
                 <w:szCs w:val="24"/>
                 <w:lang w:val="en-ZA"/>
               </w:rPr>
-              <w:t>Oluşturulduğu Tarih:</w:t>
+              <w:t>Oluşturulduğu</w:t>
+            </w:r>
+            <w:proofErr w:type="spellEnd"/>
+            <w:r>
+              <w:rPr>
+                <w:rFonts w:ascii="Times New Roman" w:hAnsi="Times New Roman" w:cs="Times New Roman"/>
+                <w:b/>
+                <w:sz w:val="24"/>
+                <w:szCs w:val="24"/>
+                <w:lang w:val="en-ZA"/>
+              </w:rPr>
+              <w:t xml:space="preserve"> </w:t>
+            </w:r>
+            <w:proofErr w:type="spellStart"/>
+            <w:r>
+              <w:rPr>
+                <w:rFonts w:ascii="Times New Roman" w:hAnsi="Times New Roman" w:cs="Times New Roman"/>
+                <w:b/>
+                <w:sz w:val="24"/>
+                <w:szCs w:val="24"/>
+                <w:lang w:val="en-ZA"/>
+              </w:rPr>
+              <w:t>Tarih</w:t>
+            </w:r>
+            <w:proofErr w:type="spellEnd"/>
+            <w:r>
+              <w:rPr>
+                <w:rFonts w:ascii="Times New Roman" w:hAnsi="Times New Roman" w:cs="Times New Roman"/>
+                <w:b/>
+                <w:sz w:val="24"/>
+                <w:szCs w:val="24"/>
+                <w:lang w:val="en-ZA"/>
+              </w:rPr>
+              <w:t>:</w:t>
             </w:r>
           </w:p>
         </w:tc>
@@ -425,7 +503,51 @@
                 <w:szCs w:val="24"/>
                 <w:lang w:val="en-ZA"/>
               </w:rPr>
-              <w:t>Son Güncellenme Tarihi:</w:t>
+              <w:t xml:space="preserve">Son </w:t>
+            </w:r>
+            <w:proofErr w:type="spellStart"/>
+            <w:r>
+              <w:rPr>
+                <w:rFonts w:ascii="Times New Roman" w:hAnsi="Times New Roman" w:cs="Times New Roman"/>
+                <w:b/>
+                <w:sz w:val="24"/>
+                <w:szCs w:val="24"/>
+                <w:lang w:val="en-ZA"/>
+              </w:rPr>
+              <w:t>Güncellenme</w:t>
+            </w:r>
+            <w:proofErr w:type="spellEnd"/>
+            <w:r>
+              <w:rPr>
+                <w:rFonts w:ascii="Times New Roman" w:hAnsi="Times New Roman" w:cs="Times New Roman"/>
+                <w:b/>
+                <w:sz w:val="24"/>
+                <w:szCs w:val="24"/>
+                <w:lang w:val="en-ZA"/>
+              </w:rPr>
+              <w:t xml:space="preserve"> </w:t>
+            </w:r>
+            <w:proofErr w:type="spellStart"/>
+            <w:r>
+              <w:rPr>
+                <w:rFonts w:ascii="Times New Roman" w:hAnsi="Times New Roman" w:cs="Times New Roman"/>
+                <w:b/>
+                <w:sz w:val="24"/>
+                <w:szCs w:val="24"/>
+                <w:lang w:val="en-ZA"/>
+              </w:rPr>
+              <w:t>Tarihi</w:t>
+            </w:r>
+            <w:proofErr w:type="spellEnd"/>
+            <w:r>
+              <w:rPr>
+                <w:rFonts w:ascii="Times New Roman" w:hAnsi="Times New Roman" w:cs="Times New Roman"/>
+                <w:b/>
+                <w:sz w:val="24"/>
+                <w:szCs w:val="24"/>
+                <w:lang w:val="en-ZA"/>
+              </w:rPr>
+              <w:t>:</w:t>
             </w:r>
           </w:p>
         </w:tc>
@@ -723,8 +845,130 @@
                 <w:szCs w:val="24"/>
                 <w:lang w:val="en-ZA"/>
               </w:rPr>
-              <w:t>Head of Sales kullanıcısı sistemde aktif olarak işaretlenmiş olmalıdır</w:t>
-            </w:r>
+              <w:t xml:space="preserve">Head of Sales </w:t>
+            </w:r>
+            <w:proofErr w:type="spellStart"/>
+            <w:r>
+              <w:rPr>
+                <w:rFonts w:ascii="Times New Roman" w:eastAsia="Times New Roman" w:hAnsi="Times New Roman" w:cs="Times New Roman"/>
+                <w:color w:val="000000"/>
+                <w:sz w:val="24"/>
+                <w:szCs w:val="24"/>
+                <w:lang w:val="en-ZA"/>
+              </w:rPr>
+              <w:t>kullanıcısı</w:t>
+            </w:r>
+            <w:proofErr w:type="spellEnd"/>
+            <w:r>
+              <w:rPr>
+                <w:rFonts w:ascii="Times New Roman" w:eastAsia="Times New Roman" w:hAnsi="Times New Roman" w:cs="Times New Roman"/>
+                <w:color w:val="000000"/>
+                <w:sz w:val="24"/>
+                <w:szCs w:val="24"/>
+                <w:lang w:val="en-ZA"/>
+              </w:rPr>
+              <w:t xml:space="preserve"> </w:t>
+            </w:r>
+            <w:proofErr w:type="spellStart"/>
+            <w:r>
+              <w:rPr>
+                <w:rFonts w:ascii="Times New Roman" w:eastAsia="Times New Roman" w:hAnsi="Times New Roman" w:cs="Times New Roman"/>
+                <w:color w:val="000000"/>
+                <w:sz w:val="24"/>
+                <w:szCs w:val="24"/>
+                <w:lang w:val="en-ZA"/>
+              </w:rPr>
+              <w:t>sistemde</w:t>
+            </w:r>
+            <w:proofErr w:type="spellEnd"/>
+            <w:r>
+              <w:rPr>
+                <w:rFonts w:ascii="Times New Roman" w:eastAsia="Times New Roman" w:hAnsi="Times New Roman" w:cs="Times New Roman"/>
+                <w:color w:val="000000"/>
+                <w:sz w:val="24"/>
+                <w:szCs w:val="24"/>
+                <w:lang w:val="en-ZA"/>
+              </w:rPr>
+              <w:t xml:space="preserve"> </w:t>
+            </w:r>
+            <w:proofErr w:type="spellStart"/>
+            <w:r>
+              <w:rPr>
+                <w:rFonts w:ascii="Times New Roman" w:eastAsia="Times New Roman" w:hAnsi="Times New Roman" w:cs="Times New Roman"/>
+                <w:color w:val="000000"/>
+                <w:sz w:val="24"/>
+                <w:szCs w:val="24"/>
+                <w:lang w:val="en-ZA"/>
+              </w:rPr>
+              <w:t>aktif</w:t>
+            </w:r>
+            <w:proofErr w:type="spellEnd"/>
+            <w:r>
+              <w:rPr>
+                <w:rFonts w:ascii="Times New Roman" w:eastAsia="Times New Roman" w:hAnsi="Times New Roman" w:cs="Times New Roman"/>
+                <w:color w:val="000000"/>
+                <w:sz w:val="24"/>
+                <w:szCs w:val="24"/>
+                <w:lang w:val="en-ZA"/>
+              </w:rPr>
+              <w:t xml:space="preserve"> </w:t>
+            </w:r>
+            <w:proofErr w:type="spellStart"/>
+            <w:r>
+              <w:rPr>
+                <w:rFonts w:ascii="Times New Roman" w:eastAsia="Times New Roman" w:hAnsi="Times New Roman" w:cs="Times New Roman"/>
+                <w:color w:val="000000"/>
+                <w:sz w:val="24"/>
+                <w:szCs w:val="24"/>
+                <w:lang w:val="en-ZA"/>
+              </w:rPr>
+              <w:t>olarak</w:t>
+            </w:r>
+            <w:proofErr w:type="spellEnd"/>
+            <w:r>
+              <w:rPr>
+                <w:rFonts w:ascii="Times New Roman" w:eastAsia="Times New Roman" w:hAnsi="Times New Roman" w:cs="Times New Roman"/>
+                <w:color w:val="000000"/>
+                <w:sz w:val="24"/>
+                <w:szCs w:val="24"/>
+                <w:lang w:val="en-ZA"/>
+              </w:rPr>
+              <w:t xml:space="preserve"> </w:t>
+            </w:r>
+            <w:proofErr w:type="spellStart"/>
+            <w:r>
+              <w:rPr>
+                <w:rFonts w:ascii="Times New Roman" w:eastAsia="Times New Roman" w:hAnsi="Times New Roman" w:cs="Times New Roman"/>
+                <w:color w:val="000000"/>
+                <w:sz w:val="24"/>
+                <w:szCs w:val="24"/>
+                <w:lang w:val="en-ZA"/>
+              </w:rPr>
+              <w:t>işaretlenmiş</w:t>
+            </w:r>
+            <w:proofErr w:type="spellEnd"/>
+            <w:r>
+              <w:rPr>
+                <w:rFonts w:ascii="Times New Roman" w:eastAsia="Times New Roman" w:hAnsi="Times New Roman" w:cs="Times New Roman"/>
+                <w:color w:val="000000"/>
+                <w:sz w:val="24"/>
+                <w:szCs w:val="24"/>
+                <w:lang w:val="en-ZA"/>
+              </w:rPr>
+              <w:t xml:space="preserve"> </w:t>
+            </w:r>
+            <w:proofErr w:type="spellStart"/>
+            <w:r>
+              <w:rPr>
+                <w:rFonts w:ascii="Times New Roman" w:eastAsia="Times New Roman" w:hAnsi="Times New Roman" w:cs="Times New Roman"/>
+                <w:color w:val="000000"/>
+                <w:sz w:val="24"/>
+                <w:szCs w:val="24"/>
+                <w:lang w:val="en-ZA"/>
+              </w:rPr>
+              <w:t>olmalıdır</w:t>
+            </w:r>
+            <w:proofErr w:type="spellEnd"/>
             <w:r>
               <w:rPr>
                 <w:rFonts w:ascii="Times New Roman" w:hAnsi="Times New Roman" w:cs="Times New Roman"/>
@@ -866,6 +1110,7 @@
                 <w:lang w:val="en-ZA"/>
               </w:rPr>
             </w:pPr>
+            <w:proofErr w:type="spellStart"/>
             <w:r>
               <w:rPr>
                 <w:rFonts w:ascii="Times New Roman" w:hAnsi="Times New Roman" w:cs="Times New Roman"/>
@@ -874,7 +1119,18 @@
                 <w:szCs w:val="24"/>
                 <w:lang w:val="en-ZA"/>
               </w:rPr>
-              <w:t>Postcondition:</w:t>
+              <w:t>Postcondition</w:t>
+            </w:r>
+            <w:proofErr w:type="spellEnd"/>
+            <w:r>
+              <w:rPr>
+                <w:rFonts w:ascii="Times New Roman" w:hAnsi="Times New Roman" w:cs="Times New Roman"/>
+                <w:b/>
+                <w:sz w:val="24"/>
+                <w:szCs w:val="24"/>
+                <w:lang w:val="en-ZA"/>
+              </w:rPr>
+              <w:t>:</w:t>
             </w:r>
           </w:p>
         </w:tc>
@@ -939,6 +1195,7 @@
               </w:rPr>
               <w:t>The user lists vehicles in production(</w:t>
             </w:r>
+            <w:proofErr w:type="spellStart"/>
             <w:r>
               <w:rPr>
                 <w:rFonts w:ascii="Times New Roman" w:hAnsi="Times New Roman" w:cs="Times New Roman"/>
@@ -949,6 +1206,7 @@
               </w:rPr>
               <w:t>üretimdeki</w:t>
             </w:r>
+            <w:proofErr w:type="spellEnd"/>
             <w:r>
               <w:rPr>
                 <w:rFonts w:ascii="Times New Roman" w:hAnsi="Times New Roman" w:cs="Times New Roman"/>
@@ -1151,8 +1409,6 @@
               </w:rPr>
               <w:t>The system warns the user if there is any vehicle in stock over 3 months(?).</w:t>
             </w:r>
-            <w:bookmarkStart w:id="0" w:name="_GoBack"/>
-            <w:bookmarkEnd w:id="0"/>
           </w:p>
           <w:p>
             <w:pPr>
@@ -1245,7 +1501,51 @@
                 <w:szCs w:val="24"/>
                 <w:lang w:val="en-ZA"/>
               </w:rPr>
-              <w:t>(Fiyat kırınımı)</w:t>
+              <w:t>(</w:t>
+            </w:r>
+            <w:proofErr w:type="spellStart"/>
+            <w:r>
+              <w:rPr>
+                <w:rFonts w:ascii="Times New Roman" w:hAnsi="Times New Roman" w:cs="Times New Roman"/>
+                <w:color w:val="FF0000"/>
+                <w:sz w:val="24"/>
+                <w:szCs w:val="24"/>
+                <w:lang w:val="en-ZA"/>
+              </w:rPr>
+              <w:t>Fiyat</w:t>
+            </w:r>
+            <w:proofErr w:type="spellEnd"/>
+            <w:r>
+              <w:rPr>
+                <w:rFonts w:ascii="Times New Roman" w:hAnsi="Times New Roman" w:cs="Times New Roman"/>
+                <w:color w:val="FF0000"/>
+                <w:sz w:val="24"/>
+                <w:szCs w:val="24"/>
+                <w:lang w:val="en-ZA"/>
+              </w:rPr>
+              <w:t xml:space="preserve"> </w:t>
+            </w:r>
+            <w:proofErr w:type="spellStart"/>
+            <w:r>
+              <w:rPr>
+                <w:rFonts w:ascii="Times New Roman" w:hAnsi="Times New Roman" w:cs="Times New Roman"/>
+                <w:color w:val="FF0000"/>
+                <w:sz w:val="24"/>
+                <w:szCs w:val="24"/>
+                <w:lang w:val="en-ZA"/>
+              </w:rPr>
+              <w:t>kırınımı</w:t>
+            </w:r>
+            <w:proofErr w:type="spellEnd"/>
+            <w:r>
+              <w:rPr>
+                <w:rFonts w:ascii="Times New Roman" w:hAnsi="Times New Roman" w:cs="Times New Roman"/>
+                <w:color w:val="FF0000"/>
+                <w:sz w:val="24"/>
+                <w:szCs w:val="24"/>
+                <w:lang w:val="en-ZA"/>
+              </w:rPr>
+              <w:t>)</w:t>
             </w:r>
             <w:r>
               <w:rPr>
@@ -1272,7 +1572,25 @@
                 <w:szCs w:val="24"/>
                 <w:lang w:val="en-ZA"/>
               </w:rPr>
-              <w:t>(4.1.a)</w:t>
+              <w:t>(</w:t>
+            </w:r>
+            <w:r>
+              <w:rPr>
+                <w:rFonts w:ascii="Times New Roman" w:hAnsi="Times New Roman" w:cs="Times New Roman"/>
+                <w:sz w:val="24"/>
+                <w:szCs w:val="24"/>
+                <w:lang w:val="en-ZA"/>
+              </w:rPr>
+              <w:t>5</w:t>
+            </w:r>
+            <w:r>
+              <w:rPr>
+                <w:rFonts w:ascii="Times New Roman" w:hAnsi="Times New Roman" w:cs="Times New Roman"/>
+                <w:sz w:val="24"/>
+                <w:szCs w:val="24"/>
+                <w:lang w:val="en-ZA"/>
+              </w:rPr>
+              <w:t>.1.a)</w:t>
             </w:r>
           </w:p>
           <w:p>
@@ -1322,16 +1640,84 @@
                 <w:szCs w:val="24"/>
                 <w:lang w:val="en-ZA"/>
               </w:rPr>
-              <w:t>The system opens “The Vehicle Information” screen.</w:t>
-            </w:r>
-            <w:r>
-              <w:rPr>
-                <w:rFonts w:ascii="Times New Roman" w:hAnsi="Times New Roman" w:cs="Times New Roman"/>
-                <w:sz w:val="24"/>
-                <w:szCs w:val="24"/>
-                <w:lang w:val="en-ZA"/>
-              </w:rPr>
-              <w:t>(6.1.a)</w:t>
+              <w:t xml:space="preserve">The system opens “The Vehicle Information” </w:t>
+            </w:r>
+            <w:r>
+              <w:rPr>
+                <w:rFonts w:ascii="Times New Roman" w:hAnsi="Times New Roman" w:cs="Times New Roman"/>
+                <w:sz w:val="24"/>
+                <w:szCs w:val="24"/>
+                <w:lang w:val="en-ZA"/>
+              </w:rPr>
+              <w:t>screen. (</w:t>
+            </w:r>
+            <w:r>
+              <w:rPr>
+                <w:rFonts w:ascii="Times New Roman" w:hAnsi="Times New Roman" w:cs="Times New Roman"/>
+                <w:sz w:val="24"/>
+                <w:szCs w:val="24"/>
+                <w:lang w:val="en-ZA"/>
+              </w:rPr>
+              <w:t>7</w:t>
+            </w:r>
+            <w:r>
+              <w:rPr>
+                <w:rFonts w:ascii="Times New Roman" w:hAnsi="Times New Roman" w:cs="Times New Roman"/>
+                <w:sz w:val="24"/>
+                <w:szCs w:val="24"/>
+                <w:lang w:val="en-ZA"/>
+              </w:rPr>
+              <w:t>.1.a)</w:t>
+            </w:r>
+          </w:p>
+          <w:p>
+            <w:pPr>
+              <w:pStyle w:val="ListeParagraf"/>
+              <w:numPr>
+                <w:ilvl w:val="0"/>
+                <w:numId w:val="3"/>
+              </w:numPr>
+              <w:spacing w:after="0" w:line="240" w:lineRule="auto"/>
+              <w:rPr>
+                <w:rFonts w:ascii="Times New Roman" w:hAnsi="Times New Roman" w:cs="Times New Roman"/>
+                <w:sz w:val="24"/>
+                <w:szCs w:val="24"/>
+                <w:lang w:val="en-ZA"/>
+              </w:rPr>
+            </w:pPr>
+            <w:r>
+              <w:rPr>
+                <w:rFonts w:ascii="Times New Roman" w:hAnsi="Times New Roman" w:cs="Times New Roman"/>
+                <w:sz w:val="24"/>
+                <w:szCs w:val="24"/>
+                <w:lang w:val="en-ZA"/>
+              </w:rPr>
+              <w:t>The user clicks Campaign Price button.</w:t>
+            </w:r>
+          </w:p>
+          <w:p>
+            <w:pPr>
+              <w:pStyle w:val="ListeParagraf"/>
+              <w:numPr>
+                <w:ilvl w:val="0"/>
+                <w:numId w:val="3"/>
+              </w:numPr>
+              <w:spacing w:after="0" w:line="240" w:lineRule="auto"/>
+              <w:rPr>
+                <w:rFonts w:ascii="Times New Roman" w:hAnsi="Times New Roman" w:cs="Times New Roman"/>
+                <w:sz w:val="24"/>
+                <w:szCs w:val="24"/>
+                <w:lang w:val="en-ZA"/>
+              </w:rPr>
+            </w:pPr>
+            <w:r>
+              <w:rPr>
+                <w:rFonts w:ascii="Times New Roman" w:hAnsi="Times New Roman" w:cs="Times New Roman"/>
+                <w:sz w:val="24"/>
+                <w:szCs w:val="24"/>
+                <w:lang w:val="en-ZA"/>
+              </w:rPr>
+              <w:t>The system opens Campaign Price Screen (popup). (9.1.a)</w:t>
             </w:r>
           </w:p>
         </w:tc>
@@ -1407,7 +1793,20 @@
                 <w:szCs w:val="24"/>
                 <w:lang w:val="en-ZA"/>
               </w:rPr>
-              <w:t>BU KISIM DAHA SONRA BELİRTİLECEKTİR!</w:t>
+              <w:t>BU KI</w:t>
+            </w:r>
+            <w:bookmarkStart w:id="0" w:name="_GoBack"/>
+            <w:bookmarkEnd w:id="0"/>
+            <w:r>
+              <w:rPr>
+                <w:rFonts w:ascii="Times New Roman" w:hAnsi="Times New Roman" w:cs="Times New Roman"/>
+                <w:b/>
+                <w:color w:val="FF0000"/>
+                <w:sz w:val="24"/>
+                <w:szCs w:val="24"/>
+                <w:lang w:val="en-ZA"/>
+              </w:rPr>
+              <w:t>SIM DAHA SONRA BELİRTİLECEKTİR!</w:t>
             </w:r>
           </w:p>
         </w:tc>
@@ -1437,6 +1836,7 @@
                 <w:lang w:val="en-ZA"/>
               </w:rPr>
             </w:pPr>
+            <w:proofErr w:type="spellStart"/>
             <w:r>
               <w:rPr>
                 <w:rFonts w:ascii="Times New Roman" w:hAnsi="Times New Roman" w:cs="Times New Roman"/>
@@ -1445,8 +1845,53 @@
                 <w:szCs w:val="24"/>
                 <w:lang w:val="en-ZA"/>
               </w:rPr>
-              <w:t>Bağlı olduğu UC ler</w:t>
-            </w:r>
+              <w:t>Bağlı</w:t>
+            </w:r>
+            <w:proofErr w:type="spellEnd"/>
+            <w:r>
+              <w:rPr>
+                <w:rFonts w:ascii="Times New Roman" w:hAnsi="Times New Roman" w:cs="Times New Roman"/>
+                <w:b/>
+                <w:sz w:val="24"/>
+                <w:szCs w:val="24"/>
+                <w:lang w:val="en-ZA"/>
+              </w:rPr>
+              <w:t xml:space="preserve"> </w:t>
+            </w:r>
+            <w:proofErr w:type="spellStart"/>
+            <w:r>
+              <w:rPr>
+                <w:rFonts w:ascii="Times New Roman" w:hAnsi="Times New Roman" w:cs="Times New Roman"/>
+                <w:b/>
+                <w:sz w:val="24"/>
+                <w:szCs w:val="24"/>
+                <w:lang w:val="en-ZA"/>
+              </w:rPr>
+              <w:t>olduğu</w:t>
+            </w:r>
+            <w:proofErr w:type="spellEnd"/>
+            <w:r>
+              <w:rPr>
+                <w:rFonts w:ascii="Times New Roman" w:hAnsi="Times New Roman" w:cs="Times New Roman"/>
+                <w:b/>
+                <w:sz w:val="24"/>
+                <w:szCs w:val="24"/>
+                <w:lang w:val="en-ZA"/>
+              </w:rPr>
+              <w:t xml:space="preserve"> UC </w:t>
+            </w:r>
+            <w:proofErr w:type="spellStart"/>
+            <w:r>
+              <w:rPr>
+                <w:rFonts w:ascii="Times New Roman" w:hAnsi="Times New Roman" w:cs="Times New Roman"/>
+                <w:b/>
+                <w:sz w:val="24"/>
+                <w:szCs w:val="24"/>
+                <w:lang w:val="en-ZA"/>
+              </w:rPr>
+              <w:t>ler</w:t>
+            </w:r>
+            <w:proofErr w:type="spellEnd"/>
           </w:p>
         </w:tc>
         <w:tc>
@@ -1463,43 +1908,6 @@
           </w:tcPr>
           <w:p>
             <w:pPr>
-              <w:spacing w:after="0" w:line="240" w:lineRule="auto"/>
-              <w:ind w:left="720"/>
-              <w:contextualSpacing/>
-              <w:rPr>
-                <w:rFonts w:ascii="Times New Roman" w:hAnsi="Times New Roman" w:cs="Times New Roman"/>
-                <w:b/>
-                <w:color w:val="FF0000"/>
-                <w:sz w:val="24"/>
-                <w:szCs w:val="24"/>
-                <w:lang w:val="en-ZA"/>
-              </w:rPr>
-            </w:pPr>
-            <w:r>
-              <w:rPr>
-                <w:rFonts w:ascii="Times New Roman" w:hAnsi="Times New Roman" w:cs="Times New Roman"/>
-                <w:b/>
-                <w:color w:val="FF0000"/>
-                <w:sz w:val="24"/>
-                <w:szCs w:val="24"/>
-                <w:lang w:val="en-ZA"/>
-              </w:rPr>
-              <w:t>BU K</w:t>
-            </w:r>
-            <w:r>
-              <w:rPr>
-                <w:rFonts w:ascii="Times New Roman" w:hAnsi="Times New Roman" w:cs="Times New Roman"/>
-                <w:b/>
-                <w:color w:val="FF0000"/>
-                <w:sz w:val="24"/>
-                <w:szCs w:val="24"/>
-                <w:lang w:val="en-ZA"/>
-              </w:rPr>
-              <w:t>ISIM DAHA SONRA BELİRTİLECEKTİR</w:t>
-            </w:r>
-          </w:p>
-          <w:p>
-            <w:pPr>
               <w:pStyle w:val="ListeParagraf"/>
               <w:numPr>
                 <w:ilvl w:val="0"/>
@@ -1521,8 +1929,18 @@
                 <w:szCs w:val="24"/>
                 <w:lang w:val="en-ZA"/>
               </w:rPr>
-              <w:t xml:space="preserve">4.1.a. </w:t>
-            </w:r>
+              <w:t>5</w:t>
+            </w:r>
+            <w:r>
+              <w:rPr>
+                <w:rFonts w:ascii="Times New Roman" w:hAnsi="Times New Roman" w:cs="Times New Roman"/>
+                <w:sz w:val="24"/>
+                <w:szCs w:val="24"/>
+                <w:lang w:val="en-ZA"/>
+              </w:rPr>
+              <w:t xml:space="preserve">.1.a. </w:t>
+            </w:r>
+            <w:proofErr w:type="spellStart"/>
             <w:r>
               <w:rPr>
                 <w:rFonts w:ascii="Times New Roman" w:hAnsi="Times New Roman" w:cs="Times New Roman"/>
@@ -1531,8 +1949,31 @@
                 <w:szCs w:val="24"/>
                 <w:lang w:val="en-ZA"/>
               </w:rPr>
-              <w:t>Fiyat Kırınımı</w:t>
-            </w:r>
+              <w:t>Fiyat</w:t>
+            </w:r>
+            <w:proofErr w:type="spellEnd"/>
+            <w:r>
+              <w:rPr>
+                <w:rFonts w:ascii="Times New Roman" w:hAnsi="Times New Roman" w:cs="Times New Roman"/>
+                <w:color w:val="FF0000"/>
+                <w:sz w:val="24"/>
+                <w:szCs w:val="24"/>
+                <w:lang w:val="en-ZA"/>
+              </w:rPr>
+              <w:t xml:space="preserve"> </w:t>
+            </w:r>
+            <w:proofErr w:type="spellStart"/>
+            <w:r>
+              <w:rPr>
+                <w:rFonts w:ascii="Times New Roman" w:hAnsi="Times New Roman" w:cs="Times New Roman"/>
+                <w:color w:val="FF0000"/>
+                <w:sz w:val="24"/>
+                <w:szCs w:val="24"/>
+                <w:lang w:val="en-ZA"/>
+              </w:rPr>
+              <w:t>Kırınımı</w:t>
+            </w:r>
+            <w:proofErr w:type="spellEnd"/>
             <w:r>
               <w:rPr>
                 <w:rFonts w:ascii="Times New Roman" w:hAnsi="Times New Roman" w:cs="Times New Roman"/>
@@ -1575,7 +2016,16 @@
                 <w:szCs w:val="24"/>
                 <w:lang w:val="en-ZA"/>
               </w:rPr>
-              <w:t>6.1.a</w:t>
+              <w:t>7</w:t>
+            </w:r>
+            <w:r>
+              <w:rPr>
+                <w:rFonts w:ascii="Times New Roman" w:hAnsi="Times New Roman" w:cs="Times New Roman"/>
+                <w:sz w:val="24"/>
+                <w:szCs w:val="24"/>
+                <w:lang w:val="en-ZA"/>
+              </w:rPr>
+              <w:t>.1.a</w:t>
             </w:r>
             <w:r>
               <w:rPr>
@@ -1585,6 +2035,31 @@
                 <w:lang w:val="en-ZA"/>
               </w:rPr>
               <w:t>. Vehicle Configuration Details Use Case</w:t>
+            </w:r>
+          </w:p>
+          <w:p>
+            <w:pPr>
+              <w:pStyle w:val="ListeParagraf"/>
+              <w:numPr>
+                <w:ilvl w:val="0"/>
+                <w:numId w:val="4"/>
+              </w:numPr>
+              <w:spacing w:after="0" w:line="240" w:lineRule="auto"/>
+              <w:rPr>
+                <w:rFonts w:ascii="Times New Roman" w:hAnsi="Times New Roman" w:cs="Times New Roman"/>
+                <w:sz w:val="24"/>
+                <w:szCs w:val="24"/>
+                <w:lang w:val="en-ZA"/>
+              </w:rPr>
+            </w:pPr>
+            <w:r>
+              <w:rPr>
+                <w:rFonts w:ascii="Times New Roman" w:hAnsi="Times New Roman" w:cs="Times New Roman"/>
+                <w:sz w:val="24"/>
+                <w:szCs w:val="24"/>
+                <w:lang w:val="en-ZA"/>
+              </w:rPr>
+              <w:t>9.1.a. Campaign Price Identification Use Case</w:t>
             </w:r>
           </w:p>
         </w:tc>

</xml_diff>

<commit_message>
Revert "use case güncellemeleri"
This reverts commit 322c48d6f067d0b850c80666584ee5adea70ed05.
</commit_message>
<xml_diff>
--- a/use cases/Stock Management Use Case/HeadOfSales Stock Management UseCase.docx
+++ b/use cases/Stock Management Use Case/HeadOfSales Stock Management UseCase.docx
@@ -254,15 +254,37 @@
                 <w:lang w:val="en-ZA"/>
               </w:rPr>
             </w:pPr>
-            <w:r>
-              <w:rPr>
-                <w:rFonts w:ascii="Times New Roman" w:hAnsi="Times New Roman" w:cs="Times New Roman"/>
-                <w:sz w:val="24"/>
-                <w:szCs w:val="24"/>
-                <w:lang w:val="en-ZA"/>
-              </w:rPr>
-              <w:t>İdil Küçükkaya</w:t>
-            </w:r>
+            <w:proofErr w:type="spellStart"/>
+            <w:r>
+              <w:rPr>
+                <w:rFonts w:ascii="Times New Roman" w:hAnsi="Times New Roman" w:cs="Times New Roman"/>
+                <w:sz w:val="24"/>
+                <w:szCs w:val="24"/>
+                <w:lang w:val="en-ZA"/>
+              </w:rPr>
+              <w:t>İdil</w:t>
+            </w:r>
+            <w:proofErr w:type="spellEnd"/>
+            <w:r>
+              <w:rPr>
+                <w:rFonts w:ascii="Times New Roman" w:hAnsi="Times New Roman" w:cs="Times New Roman"/>
+                <w:sz w:val="24"/>
+                <w:szCs w:val="24"/>
+                <w:lang w:val="en-ZA"/>
+              </w:rPr>
+              <w:t xml:space="preserve"> </w:t>
+            </w:r>
+            <w:proofErr w:type="spellStart"/>
+            <w:r>
+              <w:rPr>
+                <w:rFonts w:ascii="Times New Roman" w:hAnsi="Times New Roman" w:cs="Times New Roman"/>
+                <w:sz w:val="24"/>
+                <w:szCs w:val="24"/>
+                <w:lang w:val="en-ZA"/>
+              </w:rPr>
+              <w:t>Küçükkaya</w:t>
+            </w:r>
+            <w:proofErr w:type="spellEnd"/>
           </w:p>
         </w:tc>
         <w:tc>
@@ -296,7 +318,29 @@
                 <w:szCs w:val="24"/>
                 <w:lang w:val="en-ZA"/>
               </w:rPr>
-              <w:t>Son Güncelleyen:</w:t>
+              <w:t xml:space="preserve">Son </w:t>
+            </w:r>
+            <w:proofErr w:type="spellStart"/>
+            <w:r>
+              <w:rPr>
+                <w:rFonts w:ascii="Times New Roman" w:hAnsi="Times New Roman" w:cs="Times New Roman"/>
+                <w:b/>
+                <w:sz w:val="24"/>
+                <w:szCs w:val="24"/>
+                <w:lang w:val="en-ZA"/>
+              </w:rPr>
+              <w:t>Güncelleyen</w:t>
+            </w:r>
+            <w:proofErr w:type="spellEnd"/>
+            <w:r>
+              <w:rPr>
+                <w:rFonts w:ascii="Times New Roman" w:hAnsi="Times New Roman" w:cs="Times New Roman"/>
+                <w:b/>
+                <w:sz w:val="24"/>
+                <w:szCs w:val="24"/>
+                <w:lang w:val="en-ZA"/>
+              </w:rPr>
+              <w:t>:</w:t>
             </w:r>
           </w:p>
         </w:tc>
@@ -348,6 +392,7 @@
                 <w:lang w:val="en-ZA"/>
               </w:rPr>
             </w:pPr>
+            <w:proofErr w:type="spellStart"/>
             <w:r>
               <w:rPr>
                 <w:rFonts w:ascii="Times New Roman" w:hAnsi="Times New Roman" w:cs="Times New Roman"/>
@@ -356,7 +401,40 @@
                 <w:szCs w:val="24"/>
                 <w:lang w:val="en-ZA"/>
               </w:rPr>
-              <w:t>Oluşturulduğu Tarih:</w:t>
+              <w:t>Oluşturulduğu</w:t>
+            </w:r>
+            <w:proofErr w:type="spellEnd"/>
+            <w:r>
+              <w:rPr>
+                <w:rFonts w:ascii="Times New Roman" w:hAnsi="Times New Roman" w:cs="Times New Roman"/>
+                <w:b/>
+                <w:sz w:val="24"/>
+                <w:szCs w:val="24"/>
+                <w:lang w:val="en-ZA"/>
+              </w:rPr>
+              <w:t xml:space="preserve"> </w:t>
+            </w:r>
+            <w:proofErr w:type="spellStart"/>
+            <w:r>
+              <w:rPr>
+                <w:rFonts w:ascii="Times New Roman" w:hAnsi="Times New Roman" w:cs="Times New Roman"/>
+                <w:b/>
+                <w:sz w:val="24"/>
+                <w:szCs w:val="24"/>
+                <w:lang w:val="en-ZA"/>
+              </w:rPr>
+              <w:t>Tarih</w:t>
+            </w:r>
+            <w:proofErr w:type="spellEnd"/>
+            <w:r>
+              <w:rPr>
+                <w:rFonts w:ascii="Times New Roman" w:hAnsi="Times New Roman" w:cs="Times New Roman"/>
+                <w:b/>
+                <w:sz w:val="24"/>
+                <w:szCs w:val="24"/>
+                <w:lang w:val="en-ZA"/>
+              </w:rPr>
+              <w:t>:</w:t>
             </w:r>
           </w:p>
         </w:tc>
@@ -425,7 +503,51 @@
                 <w:szCs w:val="24"/>
                 <w:lang w:val="en-ZA"/>
               </w:rPr>
-              <w:t>Son Güncellenme Tarihi:</w:t>
+              <w:t xml:space="preserve">Son </w:t>
+            </w:r>
+            <w:proofErr w:type="spellStart"/>
+            <w:r>
+              <w:rPr>
+                <w:rFonts w:ascii="Times New Roman" w:hAnsi="Times New Roman" w:cs="Times New Roman"/>
+                <w:b/>
+                <w:sz w:val="24"/>
+                <w:szCs w:val="24"/>
+                <w:lang w:val="en-ZA"/>
+              </w:rPr>
+              <w:t>Güncellenme</w:t>
+            </w:r>
+            <w:proofErr w:type="spellEnd"/>
+            <w:r>
+              <w:rPr>
+                <w:rFonts w:ascii="Times New Roman" w:hAnsi="Times New Roman" w:cs="Times New Roman"/>
+                <w:b/>
+                <w:sz w:val="24"/>
+                <w:szCs w:val="24"/>
+                <w:lang w:val="en-ZA"/>
+              </w:rPr>
+              <w:t xml:space="preserve"> </w:t>
+            </w:r>
+            <w:proofErr w:type="spellStart"/>
+            <w:r>
+              <w:rPr>
+                <w:rFonts w:ascii="Times New Roman" w:hAnsi="Times New Roman" w:cs="Times New Roman"/>
+                <w:b/>
+                <w:sz w:val="24"/>
+                <w:szCs w:val="24"/>
+                <w:lang w:val="en-ZA"/>
+              </w:rPr>
+              <w:t>Tarihi</w:t>
+            </w:r>
+            <w:proofErr w:type="spellEnd"/>
+            <w:r>
+              <w:rPr>
+                <w:rFonts w:ascii="Times New Roman" w:hAnsi="Times New Roman" w:cs="Times New Roman"/>
+                <w:b/>
+                <w:sz w:val="24"/>
+                <w:szCs w:val="24"/>
+                <w:lang w:val="en-ZA"/>
+              </w:rPr>
+              <w:t>:</w:t>
             </w:r>
           </w:p>
         </w:tc>
@@ -723,8 +845,130 @@
                 <w:szCs w:val="24"/>
                 <w:lang w:val="en-ZA"/>
               </w:rPr>
-              <w:t>Head of Sales kullanıcısı sistemde aktif olarak işaretlenmiş olmalıdır</w:t>
-            </w:r>
+              <w:t xml:space="preserve">Head of Sales </w:t>
+            </w:r>
+            <w:proofErr w:type="spellStart"/>
+            <w:r>
+              <w:rPr>
+                <w:rFonts w:ascii="Times New Roman" w:eastAsia="Times New Roman" w:hAnsi="Times New Roman" w:cs="Times New Roman"/>
+                <w:color w:val="000000"/>
+                <w:sz w:val="24"/>
+                <w:szCs w:val="24"/>
+                <w:lang w:val="en-ZA"/>
+              </w:rPr>
+              <w:t>kullanıcısı</w:t>
+            </w:r>
+            <w:proofErr w:type="spellEnd"/>
+            <w:r>
+              <w:rPr>
+                <w:rFonts w:ascii="Times New Roman" w:eastAsia="Times New Roman" w:hAnsi="Times New Roman" w:cs="Times New Roman"/>
+                <w:color w:val="000000"/>
+                <w:sz w:val="24"/>
+                <w:szCs w:val="24"/>
+                <w:lang w:val="en-ZA"/>
+              </w:rPr>
+              <w:t xml:space="preserve"> </w:t>
+            </w:r>
+            <w:proofErr w:type="spellStart"/>
+            <w:r>
+              <w:rPr>
+                <w:rFonts w:ascii="Times New Roman" w:eastAsia="Times New Roman" w:hAnsi="Times New Roman" w:cs="Times New Roman"/>
+                <w:color w:val="000000"/>
+                <w:sz w:val="24"/>
+                <w:szCs w:val="24"/>
+                <w:lang w:val="en-ZA"/>
+              </w:rPr>
+              <w:t>sistemde</w:t>
+            </w:r>
+            <w:proofErr w:type="spellEnd"/>
+            <w:r>
+              <w:rPr>
+                <w:rFonts w:ascii="Times New Roman" w:eastAsia="Times New Roman" w:hAnsi="Times New Roman" w:cs="Times New Roman"/>
+                <w:color w:val="000000"/>
+                <w:sz w:val="24"/>
+                <w:szCs w:val="24"/>
+                <w:lang w:val="en-ZA"/>
+              </w:rPr>
+              <w:t xml:space="preserve"> </w:t>
+            </w:r>
+            <w:proofErr w:type="spellStart"/>
+            <w:r>
+              <w:rPr>
+                <w:rFonts w:ascii="Times New Roman" w:eastAsia="Times New Roman" w:hAnsi="Times New Roman" w:cs="Times New Roman"/>
+                <w:color w:val="000000"/>
+                <w:sz w:val="24"/>
+                <w:szCs w:val="24"/>
+                <w:lang w:val="en-ZA"/>
+              </w:rPr>
+              <w:t>aktif</w:t>
+            </w:r>
+            <w:proofErr w:type="spellEnd"/>
+            <w:r>
+              <w:rPr>
+                <w:rFonts w:ascii="Times New Roman" w:eastAsia="Times New Roman" w:hAnsi="Times New Roman" w:cs="Times New Roman"/>
+                <w:color w:val="000000"/>
+                <w:sz w:val="24"/>
+                <w:szCs w:val="24"/>
+                <w:lang w:val="en-ZA"/>
+              </w:rPr>
+              <w:t xml:space="preserve"> </w:t>
+            </w:r>
+            <w:proofErr w:type="spellStart"/>
+            <w:r>
+              <w:rPr>
+                <w:rFonts w:ascii="Times New Roman" w:eastAsia="Times New Roman" w:hAnsi="Times New Roman" w:cs="Times New Roman"/>
+                <w:color w:val="000000"/>
+                <w:sz w:val="24"/>
+                <w:szCs w:val="24"/>
+                <w:lang w:val="en-ZA"/>
+              </w:rPr>
+              <w:t>olarak</w:t>
+            </w:r>
+            <w:proofErr w:type="spellEnd"/>
+            <w:r>
+              <w:rPr>
+                <w:rFonts w:ascii="Times New Roman" w:eastAsia="Times New Roman" w:hAnsi="Times New Roman" w:cs="Times New Roman"/>
+                <w:color w:val="000000"/>
+                <w:sz w:val="24"/>
+                <w:szCs w:val="24"/>
+                <w:lang w:val="en-ZA"/>
+              </w:rPr>
+              <w:t xml:space="preserve"> </w:t>
+            </w:r>
+            <w:proofErr w:type="spellStart"/>
+            <w:r>
+              <w:rPr>
+                <w:rFonts w:ascii="Times New Roman" w:eastAsia="Times New Roman" w:hAnsi="Times New Roman" w:cs="Times New Roman"/>
+                <w:color w:val="000000"/>
+                <w:sz w:val="24"/>
+                <w:szCs w:val="24"/>
+                <w:lang w:val="en-ZA"/>
+              </w:rPr>
+              <w:t>işaretlenmiş</w:t>
+            </w:r>
+            <w:proofErr w:type="spellEnd"/>
+            <w:r>
+              <w:rPr>
+                <w:rFonts w:ascii="Times New Roman" w:eastAsia="Times New Roman" w:hAnsi="Times New Roman" w:cs="Times New Roman"/>
+                <w:color w:val="000000"/>
+                <w:sz w:val="24"/>
+                <w:szCs w:val="24"/>
+                <w:lang w:val="en-ZA"/>
+              </w:rPr>
+              <w:t xml:space="preserve"> </w:t>
+            </w:r>
+            <w:proofErr w:type="spellStart"/>
+            <w:r>
+              <w:rPr>
+                <w:rFonts w:ascii="Times New Roman" w:eastAsia="Times New Roman" w:hAnsi="Times New Roman" w:cs="Times New Roman"/>
+                <w:color w:val="000000"/>
+                <w:sz w:val="24"/>
+                <w:szCs w:val="24"/>
+                <w:lang w:val="en-ZA"/>
+              </w:rPr>
+              <w:t>olmalıdır</w:t>
+            </w:r>
+            <w:proofErr w:type="spellEnd"/>
             <w:r>
               <w:rPr>
                 <w:rFonts w:ascii="Times New Roman" w:hAnsi="Times New Roman" w:cs="Times New Roman"/>
@@ -866,6 +1110,7 @@
                 <w:lang w:val="en-ZA"/>
               </w:rPr>
             </w:pPr>
+            <w:proofErr w:type="spellStart"/>
             <w:r>
               <w:rPr>
                 <w:rFonts w:ascii="Times New Roman" w:hAnsi="Times New Roman" w:cs="Times New Roman"/>
@@ -874,7 +1119,18 @@
                 <w:szCs w:val="24"/>
                 <w:lang w:val="en-ZA"/>
               </w:rPr>
-              <w:t>Postcondition:</w:t>
+              <w:t>Postcondition</w:t>
+            </w:r>
+            <w:proofErr w:type="spellEnd"/>
+            <w:r>
+              <w:rPr>
+                <w:rFonts w:ascii="Times New Roman" w:hAnsi="Times New Roman" w:cs="Times New Roman"/>
+                <w:b/>
+                <w:sz w:val="24"/>
+                <w:szCs w:val="24"/>
+                <w:lang w:val="en-ZA"/>
+              </w:rPr>
+              <w:t>:</w:t>
             </w:r>
           </w:p>
         </w:tc>
@@ -939,6 +1195,7 @@
               </w:rPr>
               <w:t>The user lists vehicles in production(</w:t>
             </w:r>
+            <w:proofErr w:type="spellStart"/>
             <w:r>
               <w:rPr>
                 <w:rFonts w:ascii="Times New Roman" w:hAnsi="Times New Roman" w:cs="Times New Roman"/>
@@ -949,6 +1206,7 @@
               </w:rPr>
               <w:t>üretimdeki</w:t>
             </w:r>
+            <w:proofErr w:type="spellEnd"/>
             <w:r>
               <w:rPr>
                 <w:rFonts w:ascii="Times New Roman" w:hAnsi="Times New Roman" w:cs="Times New Roman"/>
@@ -1151,8 +1409,6 @@
               </w:rPr>
               <w:t>The system warns the user if there is any vehicle in stock over 3 months(?).</w:t>
             </w:r>
-            <w:bookmarkStart w:id="0" w:name="_GoBack"/>
-            <w:bookmarkEnd w:id="0"/>
           </w:p>
           <w:p>
             <w:pPr>
@@ -1245,7 +1501,51 @@
                 <w:szCs w:val="24"/>
                 <w:lang w:val="en-ZA"/>
               </w:rPr>
-              <w:t>(Fiyat kırınımı)</w:t>
+              <w:t>(</w:t>
+            </w:r>
+            <w:proofErr w:type="spellStart"/>
+            <w:r>
+              <w:rPr>
+                <w:rFonts w:ascii="Times New Roman" w:hAnsi="Times New Roman" w:cs="Times New Roman"/>
+                <w:color w:val="FF0000"/>
+                <w:sz w:val="24"/>
+                <w:szCs w:val="24"/>
+                <w:lang w:val="en-ZA"/>
+              </w:rPr>
+              <w:t>Fiyat</w:t>
+            </w:r>
+            <w:proofErr w:type="spellEnd"/>
+            <w:r>
+              <w:rPr>
+                <w:rFonts w:ascii="Times New Roman" w:hAnsi="Times New Roman" w:cs="Times New Roman"/>
+                <w:color w:val="FF0000"/>
+                <w:sz w:val="24"/>
+                <w:szCs w:val="24"/>
+                <w:lang w:val="en-ZA"/>
+              </w:rPr>
+              <w:t xml:space="preserve"> </w:t>
+            </w:r>
+            <w:proofErr w:type="spellStart"/>
+            <w:r>
+              <w:rPr>
+                <w:rFonts w:ascii="Times New Roman" w:hAnsi="Times New Roman" w:cs="Times New Roman"/>
+                <w:color w:val="FF0000"/>
+                <w:sz w:val="24"/>
+                <w:szCs w:val="24"/>
+                <w:lang w:val="en-ZA"/>
+              </w:rPr>
+              <w:t>kırınımı</w:t>
+            </w:r>
+            <w:proofErr w:type="spellEnd"/>
+            <w:r>
+              <w:rPr>
+                <w:rFonts w:ascii="Times New Roman" w:hAnsi="Times New Roman" w:cs="Times New Roman"/>
+                <w:color w:val="FF0000"/>
+                <w:sz w:val="24"/>
+                <w:szCs w:val="24"/>
+                <w:lang w:val="en-ZA"/>
+              </w:rPr>
+              <w:t>)</w:t>
             </w:r>
             <w:r>
               <w:rPr>
@@ -1272,7 +1572,25 @@
                 <w:szCs w:val="24"/>
                 <w:lang w:val="en-ZA"/>
               </w:rPr>
-              <w:t>(4.1.a)</w:t>
+              <w:t>(</w:t>
+            </w:r>
+            <w:r>
+              <w:rPr>
+                <w:rFonts w:ascii="Times New Roman" w:hAnsi="Times New Roman" w:cs="Times New Roman"/>
+                <w:sz w:val="24"/>
+                <w:szCs w:val="24"/>
+                <w:lang w:val="en-ZA"/>
+              </w:rPr>
+              <w:t>5</w:t>
+            </w:r>
+            <w:r>
+              <w:rPr>
+                <w:rFonts w:ascii="Times New Roman" w:hAnsi="Times New Roman" w:cs="Times New Roman"/>
+                <w:sz w:val="24"/>
+                <w:szCs w:val="24"/>
+                <w:lang w:val="en-ZA"/>
+              </w:rPr>
+              <w:t>.1.a)</w:t>
             </w:r>
           </w:p>
           <w:p>
@@ -1322,16 +1640,84 @@
                 <w:szCs w:val="24"/>
                 <w:lang w:val="en-ZA"/>
               </w:rPr>
-              <w:t>The system opens “The Vehicle Information” screen.</w:t>
-            </w:r>
-            <w:r>
-              <w:rPr>
-                <w:rFonts w:ascii="Times New Roman" w:hAnsi="Times New Roman" w:cs="Times New Roman"/>
-                <w:sz w:val="24"/>
-                <w:szCs w:val="24"/>
-                <w:lang w:val="en-ZA"/>
-              </w:rPr>
-              <w:t>(6.1.a)</w:t>
+              <w:t xml:space="preserve">The system opens “The Vehicle Information” </w:t>
+            </w:r>
+            <w:r>
+              <w:rPr>
+                <w:rFonts w:ascii="Times New Roman" w:hAnsi="Times New Roman" w:cs="Times New Roman"/>
+                <w:sz w:val="24"/>
+                <w:szCs w:val="24"/>
+                <w:lang w:val="en-ZA"/>
+              </w:rPr>
+              <w:t>screen. (</w:t>
+            </w:r>
+            <w:r>
+              <w:rPr>
+                <w:rFonts w:ascii="Times New Roman" w:hAnsi="Times New Roman" w:cs="Times New Roman"/>
+                <w:sz w:val="24"/>
+                <w:szCs w:val="24"/>
+                <w:lang w:val="en-ZA"/>
+              </w:rPr>
+              <w:t>7</w:t>
+            </w:r>
+            <w:r>
+              <w:rPr>
+                <w:rFonts w:ascii="Times New Roman" w:hAnsi="Times New Roman" w:cs="Times New Roman"/>
+                <w:sz w:val="24"/>
+                <w:szCs w:val="24"/>
+                <w:lang w:val="en-ZA"/>
+              </w:rPr>
+              <w:t>.1.a)</w:t>
+            </w:r>
+          </w:p>
+          <w:p>
+            <w:pPr>
+              <w:pStyle w:val="ListeParagraf"/>
+              <w:numPr>
+                <w:ilvl w:val="0"/>
+                <w:numId w:val="3"/>
+              </w:numPr>
+              <w:spacing w:after="0" w:line="240" w:lineRule="auto"/>
+              <w:rPr>
+                <w:rFonts w:ascii="Times New Roman" w:hAnsi="Times New Roman" w:cs="Times New Roman"/>
+                <w:sz w:val="24"/>
+                <w:szCs w:val="24"/>
+                <w:lang w:val="en-ZA"/>
+              </w:rPr>
+            </w:pPr>
+            <w:r>
+              <w:rPr>
+                <w:rFonts w:ascii="Times New Roman" w:hAnsi="Times New Roman" w:cs="Times New Roman"/>
+                <w:sz w:val="24"/>
+                <w:szCs w:val="24"/>
+                <w:lang w:val="en-ZA"/>
+              </w:rPr>
+              <w:t>The user clicks Campaign Price button.</w:t>
+            </w:r>
+          </w:p>
+          <w:p>
+            <w:pPr>
+              <w:pStyle w:val="ListeParagraf"/>
+              <w:numPr>
+                <w:ilvl w:val="0"/>
+                <w:numId w:val="3"/>
+              </w:numPr>
+              <w:spacing w:after="0" w:line="240" w:lineRule="auto"/>
+              <w:rPr>
+                <w:rFonts w:ascii="Times New Roman" w:hAnsi="Times New Roman" w:cs="Times New Roman"/>
+                <w:sz w:val="24"/>
+                <w:szCs w:val="24"/>
+                <w:lang w:val="en-ZA"/>
+              </w:rPr>
+            </w:pPr>
+            <w:r>
+              <w:rPr>
+                <w:rFonts w:ascii="Times New Roman" w:hAnsi="Times New Roman" w:cs="Times New Roman"/>
+                <w:sz w:val="24"/>
+                <w:szCs w:val="24"/>
+                <w:lang w:val="en-ZA"/>
+              </w:rPr>
+              <w:t>The system opens Campaign Price Screen (popup). (9.1.a)</w:t>
             </w:r>
           </w:p>
         </w:tc>
@@ -1407,7 +1793,20 @@
                 <w:szCs w:val="24"/>
                 <w:lang w:val="en-ZA"/>
               </w:rPr>
-              <w:t>BU KISIM DAHA SONRA BELİRTİLECEKTİR!</w:t>
+              <w:t>BU KI</w:t>
+            </w:r>
+            <w:bookmarkStart w:id="0" w:name="_GoBack"/>
+            <w:bookmarkEnd w:id="0"/>
+            <w:r>
+              <w:rPr>
+                <w:rFonts w:ascii="Times New Roman" w:hAnsi="Times New Roman" w:cs="Times New Roman"/>
+                <w:b/>
+                <w:color w:val="FF0000"/>
+                <w:sz w:val="24"/>
+                <w:szCs w:val="24"/>
+                <w:lang w:val="en-ZA"/>
+              </w:rPr>
+              <w:t>SIM DAHA SONRA BELİRTİLECEKTİR!</w:t>
             </w:r>
           </w:p>
         </w:tc>
@@ -1437,6 +1836,7 @@
                 <w:lang w:val="en-ZA"/>
               </w:rPr>
             </w:pPr>
+            <w:proofErr w:type="spellStart"/>
             <w:r>
               <w:rPr>
                 <w:rFonts w:ascii="Times New Roman" w:hAnsi="Times New Roman" w:cs="Times New Roman"/>
@@ -1445,8 +1845,53 @@
                 <w:szCs w:val="24"/>
                 <w:lang w:val="en-ZA"/>
               </w:rPr>
-              <w:t>Bağlı olduğu UC ler</w:t>
-            </w:r>
+              <w:t>Bağlı</w:t>
+            </w:r>
+            <w:proofErr w:type="spellEnd"/>
+            <w:r>
+              <w:rPr>
+                <w:rFonts w:ascii="Times New Roman" w:hAnsi="Times New Roman" w:cs="Times New Roman"/>
+                <w:b/>
+                <w:sz w:val="24"/>
+                <w:szCs w:val="24"/>
+                <w:lang w:val="en-ZA"/>
+              </w:rPr>
+              <w:t xml:space="preserve"> </w:t>
+            </w:r>
+            <w:proofErr w:type="spellStart"/>
+            <w:r>
+              <w:rPr>
+                <w:rFonts w:ascii="Times New Roman" w:hAnsi="Times New Roman" w:cs="Times New Roman"/>
+                <w:b/>
+                <w:sz w:val="24"/>
+                <w:szCs w:val="24"/>
+                <w:lang w:val="en-ZA"/>
+              </w:rPr>
+              <w:t>olduğu</w:t>
+            </w:r>
+            <w:proofErr w:type="spellEnd"/>
+            <w:r>
+              <w:rPr>
+                <w:rFonts w:ascii="Times New Roman" w:hAnsi="Times New Roman" w:cs="Times New Roman"/>
+                <w:b/>
+                <w:sz w:val="24"/>
+                <w:szCs w:val="24"/>
+                <w:lang w:val="en-ZA"/>
+              </w:rPr>
+              <w:t xml:space="preserve"> UC </w:t>
+            </w:r>
+            <w:proofErr w:type="spellStart"/>
+            <w:r>
+              <w:rPr>
+                <w:rFonts w:ascii="Times New Roman" w:hAnsi="Times New Roman" w:cs="Times New Roman"/>
+                <w:b/>
+                <w:sz w:val="24"/>
+                <w:szCs w:val="24"/>
+                <w:lang w:val="en-ZA"/>
+              </w:rPr>
+              <w:t>ler</w:t>
+            </w:r>
+            <w:proofErr w:type="spellEnd"/>
           </w:p>
         </w:tc>
         <w:tc>
@@ -1463,43 +1908,6 @@
           </w:tcPr>
           <w:p>
             <w:pPr>
-              <w:spacing w:after="0" w:line="240" w:lineRule="auto"/>
-              <w:ind w:left="720"/>
-              <w:contextualSpacing/>
-              <w:rPr>
-                <w:rFonts w:ascii="Times New Roman" w:hAnsi="Times New Roman" w:cs="Times New Roman"/>
-                <w:b/>
-                <w:color w:val="FF0000"/>
-                <w:sz w:val="24"/>
-                <w:szCs w:val="24"/>
-                <w:lang w:val="en-ZA"/>
-              </w:rPr>
-            </w:pPr>
-            <w:r>
-              <w:rPr>
-                <w:rFonts w:ascii="Times New Roman" w:hAnsi="Times New Roman" w:cs="Times New Roman"/>
-                <w:b/>
-                <w:color w:val="FF0000"/>
-                <w:sz w:val="24"/>
-                <w:szCs w:val="24"/>
-                <w:lang w:val="en-ZA"/>
-              </w:rPr>
-              <w:t>BU K</w:t>
-            </w:r>
-            <w:r>
-              <w:rPr>
-                <w:rFonts w:ascii="Times New Roman" w:hAnsi="Times New Roman" w:cs="Times New Roman"/>
-                <w:b/>
-                <w:color w:val="FF0000"/>
-                <w:sz w:val="24"/>
-                <w:szCs w:val="24"/>
-                <w:lang w:val="en-ZA"/>
-              </w:rPr>
-              <w:t>ISIM DAHA SONRA BELİRTİLECEKTİR</w:t>
-            </w:r>
-          </w:p>
-          <w:p>
-            <w:pPr>
               <w:pStyle w:val="ListeParagraf"/>
               <w:numPr>
                 <w:ilvl w:val="0"/>
@@ -1521,8 +1929,18 @@
                 <w:szCs w:val="24"/>
                 <w:lang w:val="en-ZA"/>
               </w:rPr>
-              <w:t xml:space="preserve">4.1.a. </w:t>
-            </w:r>
+              <w:t>5</w:t>
+            </w:r>
+            <w:r>
+              <w:rPr>
+                <w:rFonts w:ascii="Times New Roman" w:hAnsi="Times New Roman" w:cs="Times New Roman"/>
+                <w:sz w:val="24"/>
+                <w:szCs w:val="24"/>
+                <w:lang w:val="en-ZA"/>
+              </w:rPr>
+              <w:t xml:space="preserve">.1.a. </w:t>
+            </w:r>
+            <w:proofErr w:type="spellStart"/>
             <w:r>
               <w:rPr>
                 <w:rFonts w:ascii="Times New Roman" w:hAnsi="Times New Roman" w:cs="Times New Roman"/>
@@ -1531,8 +1949,31 @@
                 <w:szCs w:val="24"/>
                 <w:lang w:val="en-ZA"/>
               </w:rPr>
-              <w:t>Fiyat Kırınımı</w:t>
-            </w:r>
+              <w:t>Fiyat</w:t>
+            </w:r>
+            <w:proofErr w:type="spellEnd"/>
+            <w:r>
+              <w:rPr>
+                <w:rFonts w:ascii="Times New Roman" w:hAnsi="Times New Roman" w:cs="Times New Roman"/>
+                <w:color w:val="FF0000"/>
+                <w:sz w:val="24"/>
+                <w:szCs w:val="24"/>
+                <w:lang w:val="en-ZA"/>
+              </w:rPr>
+              <w:t xml:space="preserve"> </w:t>
+            </w:r>
+            <w:proofErr w:type="spellStart"/>
+            <w:r>
+              <w:rPr>
+                <w:rFonts w:ascii="Times New Roman" w:hAnsi="Times New Roman" w:cs="Times New Roman"/>
+                <w:color w:val="FF0000"/>
+                <w:sz w:val="24"/>
+                <w:szCs w:val="24"/>
+                <w:lang w:val="en-ZA"/>
+              </w:rPr>
+              <w:t>Kırınımı</w:t>
+            </w:r>
+            <w:proofErr w:type="spellEnd"/>
             <w:r>
               <w:rPr>
                 <w:rFonts w:ascii="Times New Roman" w:hAnsi="Times New Roman" w:cs="Times New Roman"/>
@@ -1575,7 +2016,16 @@
                 <w:szCs w:val="24"/>
                 <w:lang w:val="en-ZA"/>
               </w:rPr>
-              <w:t>6.1.a</w:t>
+              <w:t>7</w:t>
+            </w:r>
+            <w:r>
+              <w:rPr>
+                <w:rFonts w:ascii="Times New Roman" w:hAnsi="Times New Roman" w:cs="Times New Roman"/>
+                <w:sz w:val="24"/>
+                <w:szCs w:val="24"/>
+                <w:lang w:val="en-ZA"/>
+              </w:rPr>
+              <w:t>.1.a</w:t>
             </w:r>
             <w:r>
               <w:rPr>
@@ -1585,6 +2035,31 @@
                 <w:lang w:val="en-ZA"/>
               </w:rPr>
               <w:t>. Vehicle Configuration Details Use Case</w:t>
+            </w:r>
+          </w:p>
+          <w:p>
+            <w:pPr>
+              <w:pStyle w:val="ListeParagraf"/>
+              <w:numPr>
+                <w:ilvl w:val="0"/>
+                <w:numId w:val="4"/>
+              </w:numPr>
+              <w:spacing w:after="0" w:line="240" w:lineRule="auto"/>
+              <w:rPr>
+                <w:rFonts w:ascii="Times New Roman" w:hAnsi="Times New Roman" w:cs="Times New Roman"/>
+                <w:sz w:val="24"/>
+                <w:szCs w:val="24"/>
+                <w:lang w:val="en-ZA"/>
+              </w:rPr>
+            </w:pPr>
+            <w:r>
+              <w:rPr>
+                <w:rFonts w:ascii="Times New Roman" w:hAnsi="Times New Roman" w:cs="Times New Roman"/>
+                <w:sz w:val="24"/>
+                <w:szCs w:val="24"/>
+                <w:lang w:val="en-ZA"/>
+              </w:rPr>
+              <w:t>9.1.a. Campaign Price Identification Use Case</w:t>
             </w:r>
           </w:p>
         </w:tc>

</xml_diff>